<commit_message>
Push resolved. Const input parameters not provided by my list implementation yet. helper functions removed.
</commit_message>
<xml_diff>
--- a/README myList.docx
+++ b/README myList.docx
@@ -30,6 +30,19 @@
         <w:pStyle w:val="Heading2"/>
       </w:pPr>
       <w:r>
+        <w:t>Credit due</w:t>
+      </w:r>
+    </w:p>
+    <w:p>
+      <w:r>
+        <w:t>I want to mention that I developed a lot of these functions by declaring an stl list and inspecting its behavior. FO the most part I did not look at the underlying code however to avoid the tendency to straight copy it. I do however copy their form, as that was part of the exercise, to produce my own container that functioned as an stl list.</w:t>
+      </w:r>
+    </w:p>
+    <w:p>
+      <w:pPr>
+        <w:pStyle w:val="Heading2"/>
+      </w:pPr>
+      <w:r>
         <w:t>The power of basic_node</w:t>
       </w:r>
     </w:p>
@@ -41,6 +54,22 @@
     <w:p>
       <w:r>
         <w:t>I didn’t really get the idea from one place so much as several sources on the internet, but I implemented the code from scratch after reading. I also inspected the g++ source libraries on my computer so I guess that would be a source to cite as well.</w:t>
+      </w:r>
+    </w:p>
+    <w:p>
+      <w:pPr>
+        <w:pStyle w:val="Heading2"/>
+      </w:pPr>
+      <w:r>
+        <w:t>I</w:t>
+      </w:r>
+      <w:r>
+        <w:t>terator</w:t>
+      </w:r>
+    </w:p>
+    <w:p>
+      <w:r>
+        <w:t>The iterator proved to be somewhat challenging, certainly more so than I expected. I was repeatedly faced with issues that arose form primarily mis-declarations of the constructor and improper use of constructor chaining.</w:t>
       </w:r>
     </w:p>
     <w:p>
@@ -102,6 +131,7 @@
         </w:rPr>
       </w:pPr>
       <w:r>
+        <w:lastRenderedPageBreak/>
         <w:t>“</w:t>
       </w:r>
       <w:r>
@@ -123,18 +153,7 @@
           <w:szCs w:val="19"/>
           <w:shd w:val="clear" w:color="auto" w:fill="FFFFFF"/>
         </w:rPr>
-        <w:t> </w:t>
-      </w:r>
-      <w:r>
-        <w:rPr>
-          <w:rStyle w:val="apple-converted-space"/>
-          <w:rFonts w:ascii="Arial" w:hAnsi="Arial" w:cs="Arial"/>
-          <w:color w:val="000000"/>
-          <w:sz w:val="19"/>
-          <w:szCs w:val="19"/>
-          <w:shd w:val="clear" w:color="auto" w:fill="FFFFFF"/>
-        </w:rPr>
-        <w:t>“</w:t>
+        <w:t> “</w:t>
       </w:r>
     </w:p>
     <w:p>
@@ -152,12 +171,7 @@
     </w:p>
     <w:p>
       <w:r>
-        <w:t>I didn’t use it though, because it’</w:t>
-      </w:r>
-      <w:bookmarkStart w:id="0" w:name="_GoBack"/>
-      <w:bookmarkEnd w:id="0"/>
-      <w:r>
-        <w:t>s for c++11 only.</w:t>
+        <w:t>I didn’t use it though, because it’s for c++11 only.</w:t>
       </w:r>
     </w:p>
     <w:p>
@@ -168,7 +182,16 @@
         <w:t>Explicit constructors and conversion constructors</w:t>
       </w:r>
     </w:p>
-    <w:p/>
+    <w:p>
+      <w:r>
+        <w:t>Iw as having a lot of trouble decalring my delegate contrsuctors from list iterator, down through node, and into basicnode and at somepoint I came across a post on the explicit keyword for cosntructors.</w:t>
+      </w:r>
+    </w:p>
+    <w:p>
+      <w:r>
+        <w:t>I didn’t use them in anything, but I still found it very interesting.</w:t>
+      </w:r>
+    </w:p>
     <w:p>
       <w:hyperlink r:id="rId6" w:history="1">
         <w:r>
@@ -179,7 +202,1387 @@
         </w:r>
       </w:hyperlink>
     </w:p>
-    <w:p/>
+    <w:p>
+      <w:pPr>
+        <w:pStyle w:val="Heading2"/>
+      </w:pPr>
+      <w:r>
+        <w:t>Shifiting to a doubly lined list</w:t>
+      </w:r>
+    </w:p>
+    <w:p>
+      <w:r>
+        <w:t>My original implementation of the list was singly linked. This posed a pretty severe problem in that my insertions were O(N) because I had to iterate from the head to the current node to find the previous node with which to perform the insert (or modify the function pre-condition to be the node BEFORE the insert location which I didn’t want to do)</w:t>
+      </w:r>
+    </w:p>
+    <w:p>
+      <w:pPr>
+        <w:pStyle w:val="Heading2"/>
+      </w:pPr>
+      <w:r>
+        <w:t>Insertions</w:t>
+      </w:r>
+      <w:r>
+        <w:t xml:space="preserve"> using iterators</w:t>
+      </w:r>
+    </w:p>
+    <w:p>
+      <w:r>
+        <w:t>We have discussed that insertions go in front of an iterator, however the stl for VS++ appears to insert BEHIND the iterator</w:t>
+      </w:r>
+      <w:r>
+        <w:t>.</w:t>
+      </w:r>
+      <w:r>
+        <w:t xml:space="preserve"> As a result I have implemented my class to mirror this behavior.</w:t>
+      </w:r>
+    </w:p>
+    <w:p>
+      <w:pPr>
+        <w:autoSpaceDE w:val="0"/>
+        <w:autoSpaceDN w:val="0"/>
+        <w:adjustRightInd w:val="0"/>
+        <w:spacing w:after="0" w:line="240" w:lineRule="auto"/>
+        <w:rPr>
+          <w:rFonts w:ascii="Consolas" w:hAnsi="Consolas" w:cs="Consolas"/>
+          <w:color w:val="000000"/>
+          <w:sz w:val="19"/>
+          <w:szCs w:val="19"/>
+          <w:highlight w:val="white"/>
+        </w:rPr>
+      </w:pPr>
+      <w:r>
+        <w:rPr>
+          <w:rFonts w:ascii="Consolas" w:hAnsi="Consolas" w:cs="Consolas"/>
+          <w:color w:val="000000"/>
+          <w:sz w:val="19"/>
+          <w:szCs w:val="19"/>
+          <w:highlight w:val="white"/>
+        </w:rPr>
+        <w:tab/>
+      </w:r>
+      <w:r>
+        <w:rPr>
+          <w:rFonts w:ascii="Consolas" w:hAnsi="Consolas" w:cs="Consolas"/>
+          <w:color w:val="0000FF"/>
+          <w:sz w:val="19"/>
+          <w:szCs w:val="19"/>
+          <w:highlight w:val="white"/>
+        </w:rPr>
+        <w:t>template</w:t>
+      </w:r>
+      <w:r>
+        <w:rPr>
+          <w:rFonts w:ascii="Consolas" w:hAnsi="Consolas" w:cs="Consolas"/>
+          <w:color w:val="000000"/>
+          <w:sz w:val="19"/>
+          <w:szCs w:val="19"/>
+          <w:highlight w:val="white"/>
+        </w:rPr>
+        <w:t>&lt;</w:t>
+      </w:r>
+      <w:r>
+        <w:rPr>
+          <w:rFonts w:ascii="Consolas" w:hAnsi="Consolas" w:cs="Consolas"/>
+          <w:color w:val="0000FF"/>
+          <w:sz w:val="19"/>
+          <w:szCs w:val="19"/>
+          <w:highlight w:val="white"/>
+        </w:rPr>
+        <w:t>class</w:t>
+      </w:r>
+      <w:r>
+        <w:rPr>
+          <w:rFonts w:ascii="Consolas" w:hAnsi="Consolas" w:cs="Consolas"/>
+          <w:color w:val="000000"/>
+          <w:sz w:val="19"/>
+          <w:szCs w:val="19"/>
+          <w:highlight w:val="white"/>
+        </w:rPr>
+        <w:t xml:space="preserve">... </w:t>
+      </w:r>
+      <w:r>
+        <w:rPr>
+          <w:rFonts w:ascii="Consolas" w:hAnsi="Consolas" w:cs="Consolas"/>
+          <w:color w:val="2B91AF"/>
+          <w:sz w:val="19"/>
+          <w:szCs w:val="19"/>
+          <w:highlight w:val="white"/>
+        </w:rPr>
+        <w:t>_Valty</w:t>
+      </w:r>
+      <w:r>
+        <w:rPr>
+          <w:rFonts w:ascii="Consolas" w:hAnsi="Consolas" w:cs="Consolas"/>
+          <w:color w:val="000000"/>
+          <w:sz w:val="19"/>
+          <w:szCs w:val="19"/>
+          <w:highlight w:val="white"/>
+        </w:rPr>
+        <w:t>&gt;</w:t>
+      </w:r>
+    </w:p>
+    <w:p>
+      <w:pPr>
+        <w:autoSpaceDE w:val="0"/>
+        <w:autoSpaceDN w:val="0"/>
+        <w:adjustRightInd w:val="0"/>
+        <w:spacing w:after="0" w:line="240" w:lineRule="auto"/>
+        <w:rPr>
+          <w:rFonts w:ascii="Consolas" w:hAnsi="Consolas" w:cs="Consolas"/>
+          <w:color w:val="000000"/>
+          <w:sz w:val="19"/>
+          <w:szCs w:val="19"/>
+          <w:highlight w:val="white"/>
+        </w:rPr>
+      </w:pPr>
+      <w:r>
+        <w:rPr>
+          <w:rFonts w:ascii="Consolas" w:hAnsi="Consolas" w:cs="Consolas"/>
+          <w:color w:val="000000"/>
+          <w:sz w:val="19"/>
+          <w:szCs w:val="19"/>
+          <w:highlight w:val="white"/>
+        </w:rPr>
+        <w:tab/>
+      </w:r>
+      <w:r>
+        <w:rPr>
+          <w:rFonts w:ascii="Consolas" w:hAnsi="Consolas" w:cs="Consolas"/>
+          <w:color w:val="000000"/>
+          <w:sz w:val="19"/>
+          <w:szCs w:val="19"/>
+          <w:highlight w:val="white"/>
+        </w:rPr>
+        <w:tab/>
+      </w:r>
+      <w:r>
+        <w:rPr>
+          <w:rFonts w:ascii="Consolas" w:hAnsi="Consolas" w:cs="Consolas"/>
+          <w:color w:val="0000FF"/>
+          <w:sz w:val="19"/>
+          <w:szCs w:val="19"/>
+          <w:highlight w:val="white"/>
+        </w:rPr>
+        <w:t>void</w:t>
+      </w:r>
+      <w:r>
+        <w:rPr>
+          <w:rFonts w:ascii="Consolas" w:hAnsi="Consolas" w:cs="Consolas"/>
+          <w:color w:val="000000"/>
+          <w:sz w:val="19"/>
+          <w:szCs w:val="19"/>
+          <w:highlight w:val="white"/>
+        </w:rPr>
+        <w:t xml:space="preserve"> _Insert(</w:t>
+      </w:r>
+      <w:r>
+        <w:rPr>
+          <w:rFonts w:ascii="Consolas" w:hAnsi="Consolas" w:cs="Consolas"/>
+          <w:color w:val="2B91AF"/>
+          <w:sz w:val="19"/>
+          <w:szCs w:val="19"/>
+          <w:highlight w:val="white"/>
+        </w:rPr>
+        <w:t>_Unchecked_const_iterator</w:t>
+      </w:r>
+      <w:r>
+        <w:rPr>
+          <w:rFonts w:ascii="Consolas" w:hAnsi="Consolas" w:cs="Consolas"/>
+          <w:color w:val="000000"/>
+          <w:sz w:val="19"/>
+          <w:szCs w:val="19"/>
+          <w:highlight w:val="white"/>
+        </w:rPr>
+        <w:t xml:space="preserve"> </w:t>
+      </w:r>
+      <w:r>
+        <w:rPr>
+          <w:rFonts w:ascii="Consolas" w:hAnsi="Consolas" w:cs="Consolas"/>
+          <w:color w:val="808080"/>
+          <w:sz w:val="19"/>
+          <w:szCs w:val="19"/>
+          <w:highlight w:val="white"/>
+        </w:rPr>
+        <w:t>_Where</w:t>
+      </w:r>
+      <w:r>
+        <w:rPr>
+          <w:rFonts w:ascii="Consolas" w:hAnsi="Consolas" w:cs="Consolas"/>
+          <w:color w:val="000000"/>
+          <w:sz w:val="19"/>
+          <w:szCs w:val="19"/>
+          <w:highlight w:val="white"/>
+        </w:rPr>
+        <w:t>,</w:t>
+      </w:r>
+    </w:p>
+    <w:p>
+      <w:pPr>
+        <w:autoSpaceDE w:val="0"/>
+        <w:autoSpaceDN w:val="0"/>
+        <w:adjustRightInd w:val="0"/>
+        <w:spacing w:after="0" w:line="240" w:lineRule="auto"/>
+        <w:rPr>
+          <w:rFonts w:ascii="Consolas" w:hAnsi="Consolas" w:cs="Consolas"/>
+          <w:color w:val="000000"/>
+          <w:sz w:val="19"/>
+          <w:szCs w:val="19"/>
+          <w:highlight w:val="white"/>
+        </w:rPr>
+      </w:pPr>
+      <w:r>
+        <w:rPr>
+          <w:rFonts w:ascii="Consolas" w:hAnsi="Consolas" w:cs="Consolas"/>
+          <w:color w:val="000000"/>
+          <w:sz w:val="19"/>
+          <w:szCs w:val="19"/>
+          <w:highlight w:val="white"/>
+        </w:rPr>
+        <w:tab/>
+      </w:r>
+      <w:r>
+        <w:rPr>
+          <w:rFonts w:ascii="Consolas" w:hAnsi="Consolas" w:cs="Consolas"/>
+          <w:color w:val="000000"/>
+          <w:sz w:val="19"/>
+          <w:szCs w:val="19"/>
+          <w:highlight w:val="white"/>
+        </w:rPr>
+        <w:tab/>
+      </w:r>
+      <w:r>
+        <w:rPr>
+          <w:rFonts w:ascii="Consolas" w:hAnsi="Consolas" w:cs="Consolas"/>
+          <w:color w:val="2B91AF"/>
+          <w:sz w:val="19"/>
+          <w:szCs w:val="19"/>
+          <w:highlight w:val="white"/>
+        </w:rPr>
+        <w:t>_Valty</w:t>
+      </w:r>
+      <w:r>
+        <w:rPr>
+          <w:rFonts w:ascii="Consolas" w:hAnsi="Consolas" w:cs="Consolas"/>
+          <w:color w:val="000000"/>
+          <w:sz w:val="19"/>
+          <w:szCs w:val="19"/>
+          <w:highlight w:val="white"/>
+        </w:rPr>
+        <w:t xml:space="preserve">&amp;&amp;... </w:t>
+      </w:r>
+      <w:r>
+        <w:rPr>
+          <w:rFonts w:ascii="Consolas" w:hAnsi="Consolas" w:cs="Consolas"/>
+          <w:color w:val="808080"/>
+          <w:sz w:val="19"/>
+          <w:szCs w:val="19"/>
+          <w:highlight w:val="white"/>
+        </w:rPr>
+        <w:t>_Val</w:t>
+      </w:r>
+      <w:r>
+        <w:rPr>
+          <w:rFonts w:ascii="Consolas" w:hAnsi="Consolas" w:cs="Consolas"/>
+          <w:color w:val="000000"/>
+          <w:sz w:val="19"/>
+          <w:szCs w:val="19"/>
+          <w:highlight w:val="white"/>
+        </w:rPr>
+        <w:t>)</w:t>
+      </w:r>
+    </w:p>
+    <w:p>
+      <w:pPr>
+        <w:autoSpaceDE w:val="0"/>
+        <w:autoSpaceDN w:val="0"/>
+        <w:adjustRightInd w:val="0"/>
+        <w:spacing w:after="0" w:line="240" w:lineRule="auto"/>
+        <w:rPr>
+          <w:rFonts w:ascii="Consolas" w:hAnsi="Consolas" w:cs="Consolas"/>
+          <w:color w:val="000000"/>
+          <w:sz w:val="19"/>
+          <w:szCs w:val="19"/>
+          <w:highlight w:val="white"/>
+        </w:rPr>
+      </w:pPr>
+      <w:r>
+        <w:rPr>
+          <w:rFonts w:ascii="Consolas" w:hAnsi="Consolas" w:cs="Consolas"/>
+          <w:color w:val="000000"/>
+          <w:sz w:val="19"/>
+          <w:szCs w:val="19"/>
+          <w:highlight w:val="white"/>
+        </w:rPr>
+        <w:tab/>
+      </w:r>
+      <w:r>
+        <w:rPr>
+          <w:rFonts w:ascii="Consolas" w:hAnsi="Consolas" w:cs="Consolas"/>
+          <w:color w:val="000000"/>
+          <w:sz w:val="19"/>
+          <w:szCs w:val="19"/>
+          <w:highlight w:val="white"/>
+        </w:rPr>
+        <w:tab/>
+        <w:t>{</w:t>
+      </w:r>
+      <w:r>
+        <w:rPr>
+          <w:rFonts w:ascii="Consolas" w:hAnsi="Consolas" w:cs="Consolas"/>
+          <w:color w:val="000000"/>
+          <w:sz w:val="19"/>
+          <w:szCs w:val="19"/>
+          <w:highlight w:val="white"/>
+        </w:rPr>
+        <w:tab/>
+      </w:r>
+      <w:r>
+        <w:rPr>
+          <w:rFonts w:ascii="Consolas" w:hAnsi="Consolas" w:cs="Consolas"/>
+          <w:color w:val="008000"/>
+          <w:sz w:val="19"/>
+          <w:szCs w:val="19"/>
+          <w:highlight w:val="white"/>
+        </w:rPr>
+        <w:t>// insert element at _Where</w:t>
+      </w:r>
+    </w:p>
+    <w:p>
+      <w:pPr>
+        <w:autoSpaceDE w:val="0"/>
+        <w:autoSpaceDN w:val="0"/>
+        <w:adjustRightInd w:val="0"/>
+        <w:spacing w:after="0" w:line="240" w:lineRule="auto"/>
+        <w:rPr>
+          <w:rFonts w:ascii="Consolas" w:hAnsi="Consolas" w:cs="Consolas"/>
+          <w:color w:val="000000"/>
+          <w:sz w:val="19"/>
+          <w:szCs w:val="19"/>
+          <w:highlight w:val="white"/>
+        </w:rPr>
+      </w:pPr>
+      <w:r>
+        <w:rPr>
+          <w:rFonts w:ascii="Consolas" w:hAnsi="Consolas" w:cs="Consolas"/>
+          <w:color w:val="000000"/>
+          <w:sz w:val="19"/>
+          <w:szCs w:val="19"/>
+          <w:highlight w:val="white"/>
+        </w:rPr>
+        <w:tab/>
+      </w:r>
+      <w:r>
+        <w:rPr>
+          <w:rFonts w:ascii="Consolas" w:hAnsi="Consolas" w:cs="Consolas"/>
+          <w:color w:val="000000"/>
+          <w:sz w:val="19"/>
+          <w:szCs w:val="19"/>
+          <w:highlight w:val="white"/>
+        </w:rPr>
+        <w:tab/>
+      </w:r>
+      <w:r>
+        <w:rPr>
+          <w:rFonts w:ascii="Consolas" w:hAnsi="Consolas" w:cs="Consolas"/>
+          <w:color w:val="2B91AF"/>
+          <w:sz w:val="19"/>
+          <w:szCs w:val="19"/>
+          <w:highlight w:val="white"/>
+        </w:rPr>
+        <w:t>_Nodeptr</w:t>
+      </w:r>
+      <w:r>
+        <w:rPr>
+          <w:rFonts w:ascii="Consolas" w:hAnsi="Consolas" w:cs="Consolas"/>
+          <w:color w:val="000000"/>
+          <w:sz w:val="19"/>
+          <w:szCs w:val="19"/>
+          <w:highlight w:val="white"/>
+        </w:rPr>
+        <w:t xml:space="preserve"> _Pnode = </w:t>
+      </w:r>
+      <w:r>
+        <w:rPr>
+          <w:rFonts w:ascii="Consolas" w:hAnsi="Consolas" w:cs="Consolas"/>
+          <w:color w:val="808080"/>
+          <w:sz w:val="19"/>
+          <w:szCs w:val="19"/>
+          <w:highlight w:val="white"/>
+        </w:rPr>
+        <w:t>_Where</w:t>
+      </w:r>
+      <w:r>
+        <w:rPr>
+          <w:rFonts w:ascii="Consolas" w:hAnsi="Consolas" w:cs="Consolas"/>
+          <w:color w:val="000000"/>
+          <w:sz w:val="19"/>
+          <w:szCs w:val="19"/>
+          <w:highlight w:val="white"/>
+        </w:rPr>
+        <w:t>._Mynode();</w:t>
+      </w:r>
+    </w:p>
+    <w:p>
+      <w:pPr>
+        <w:autoSpaceDE w:val="0"/>
+        <w:autoSpaceDN w:val="0"/>
+        <w:adjustRightInd w:val="0"/>
+        <w:spacing w:after="0" w:line="240" w:lineRule="auto"/>
+        <w:rPr>
+          <w:rFonts w:ascii="Consolas" w:hAnsi="Consolas" w:cs="Consolas"/>
+          <w:color w:val="000000"/>
+          <w:sz w:val="19"/>
+          <w:szCs w:val="19"/>
+          <w:highlight w:val="white"/>
+        </w:rPr>
+      </w:pPr>
+      <w:r>
+        <w:rPr>
+          <w:rFonts w:ascii="Consolas" w:hAnsi="Consolas" w:cs="Consolas"/>
+          <w:color w:val="000000"/>
+          <w:sz w:val="19"/>
+          <w:szCs w:val="19"/>
+          <w:highlight w:val="white"/>
+        </w:rPr>
+        <w:tab/>
+      </w:r>
+      <w:r>
+        <w:rPr>
+          <w:rFonts w:ascii="Consolas" w:hAnsi="Consolas" w:cs="Consolas"/>
+          <w:color w:val="000000"/>
+          <w:sz w:val="19"/>
+          <w:szCs w:val="19"/>
+          <w:highlight w:val="white"/>
+        </w:rPr>
+        <w:tab/>
+      </w:r>
+      <w:r>
+        <w:rPr>
+          <w:rFonts w:ascii="Consolas" w:hAnsi="Consolas" w:cs="Consolas"/>
+          <w:color w:val="2B91AF"/>
+          <w:sz w:val="19"/>
+          <w:szCs w:val="19"/>
+          <w:highlight w:val="white"/>
+        </w:rPr>
+        <w:t>_Nodeptr</w:t>
+      </w:r>
+      <w:r>
+        <w:rPr>
+          <w:rFonts w:ascii="Consolas" w:hAnsi="Consolas" w:cs="Consolas"/>
+          <w:color w:val="000000"/>
+          <w:sz w:val="19"/>
+          <w:szCs w:val="19"/>
+          <w:highlight w:val="white"/>
+        </w:rPr>
+        <w:t xml:space="preserve"> _Newnode =</w:t>
+      </w:r>
+    </w:p>
+    <w:p>
+      <w:pPr>
+        <w:autoSpaceDE w:val="0"/>
+        <w:autoSpaceDN w:val="0"/>
+        <w:adjustRightInd w:val="0"/>
+        <w:spacing w:after="0" w:line="240" w:lineRule="auto"/>
+        <w:rPr>
+          <w:rFonts w:ascii="Consolas" w:hAnsi="Consolas" w:cs="Consolas"/>
+          <w:color w:val="000000"/>
+          <w:sz w:val="19"/>
+          <w:szCs w:val="19"/>
+          <w:highlight w:val="white"/>
+        </w:rPr>
+      </w:pPr>
+      <w:r>
+        <w:rPr>
+          <w:rFonts w:ascii="Consolas" w:hAnsi="Consolas" w:cs="Consolas"/>
+          <w:color w:val="000000"/>
+          <w:sz w:val="19"/>
+          <w:szCs w:val="19"/>
+          <w:highlight w:val="white"/>
+        </w:rPr>
+        <w:tab/>
+      </w:r>
+      <w:r>
+        <w:rPr>
+          <w:rFonts w:ascii="Consolas" w:hAnsi="Consolas" w:cs="Consolas"/>
+          <w:color w:val="000000"/>
+          <w:sz w:val="19"/>
+          <w:szCs w:val="19"/>
+          <w:highlight w:val="white"/>
+        </w:rPr>
+        <w:tab/>
+      </w:r>
+      <w:r>
+        <w:rPr>
+          <w:rFonts w:ascii="Consolas" w:hAnsi="Consolas" w:cs="Consolas"/>
+          <w:color w:val="000000"/>
+          <w:sz w:val="19"/>
+          <w:szCs w:val="19"/>
+          <w:highlight w:val="white"/>
+        </w:rPr>
+        <w:tab/>
+      </w:r>
+      <w:r>
+        <w:rPr>
+          <w:rFonts w:ascii="Consolas" w:hAnsi="Consolas" w:cs="Consolas"/>
+          <w:color w:val="0000FF"/>
+          <w:sz w:val="19"/>
+          <w:szCs w:val="19"/>
+          <w:highlight w:val="white"/>
+        </w:rPr>
+        <w:t>this</w:t>
+      </w:r>
+      <w:r>
+        <w:rPr>
+          <w:rFonts w:ascii="Consolas" w:hAnsi="Consolas" w:cs="Consolas"/>
+          <w:color w:val="000000"/>
+          <w:sz w:val="19"/>
+          <w:szCs w:val="19"/>
+          <w:highlight w:val="white"/>
+        </w:rPr>
+        <w:t xml:space="preserve">-&gt;_Buynode(_Pnode, </w:t>
+      </w:r>
+      <w:r>
+        <w:rPr>
+          <w:rFonts w:ascii="Consolas" w:hAnsi="Consolas" w:cs="Consolas"/>
+          <w:color w:val="0000FF"/>
+          <w:sz w:val="19"/>
+          <w:szCs w:val="19"/>
+          <w:highlight w:val="white"/>
+        </w:rPr>
+        <w:t>this</w:t>
+      </w:r>
+      <w:r>
+        <w:rPr>
+          <w:rFonts w:ascii="Consolas" w:hAnsi="Consolas" w:cs="Consolas"/>
+          <w:color w:val="000000"/>
+          <w:sz w:val="19"/>
+          <w:szCs w:val="19"/>
+          <w:highlight w:val="white"/>
+        </w:rPr>
+        <w:t>-&gt;_Prevnode(_Pnode),</w:t>
+      </w:r>
+    </w:p>
+    <w:p>
+      <w:pPr>
+        <w:autoSpaceDE w:val="0"/>
+        <w:autoSpaceDN w:val="0"/>
+        <w:adjustRightInd w:val="0"/>
+        <w:spacing w:after="0" w:line="240" w:lineRule="auto"/>
+        <w:rPr>
+          <w:rFonts w:ascii="Consolas" w:hAnsi="Consolas" w:cs="Consolas"/>
+          <w:color w:val="000000"/>
+          <w:sz w:val="19"/>
+          <w:szCs w:val="19"/>
+          <w:highlight w:val="white"/>
+        </w:rPr>
+      </w:pPr>
+      <w:r>
+        <w:rPr>
+          <w:rFonts w:ascii="Consolas" w:hAnsi="Consolas" w:cs="Consolas"/>
+          <w:color w:val="000000"/>
+          <w:sz w:val="19"/>
+          <w:szCs w:val="19"/>
+          <w:highlight w:val="white"/>
+        </w:rPr>
+        <w:tab/>
+      </w:r>
+      <w:r>
+        <w:rPr>
+          <w:rFonts w:ascii="Consolas" w:hAnsi="Consolas" w:cs="Consolas"/>
+          <w:color w:val="000000"/>
+          <w:sz w:val="19"/>
+          <w:szCs w:val="19"/>
+          <w:highlight w:val="white"/>
+        </w:rPr>
+        <w:tab/>
+      </w:r>
+      <w:r>
+        <w:rPr>
+          <w:rFonts w:ascii="Consolas" w:hAnsi="Consolas" w:cs="Consolas"/>
+          <w:color w:val="000000"/>
+          <w:sz w:val="19"/>
+          <w:szCs w:val="19"/>
+          <w:highlight w:val="white"/>
+        </w:rPr>
+        <w:tab/>
+      </w:r>
+      <w:r>
+        <w:rPr>
+          <w:rFonts w:ascii="Consolas" w:hAnsi="Consolas" w:cs="Consolas"/>
+          <w:color w:val="000000"/>
+          <w:sz w:val="19"/>
+          <w:szCs w:val="19"/>
+          <w:highlight w:val="white"/>
+        </w:rPr>
+        <w:tab/>
+      </w:r>
+      <w:r>
+        <w:rPr>
+          <w:rFonts w:ascii="Consolas" w:hAnsi="Consolas" w:cs="Consolas"/>
+          <w:color w:val="6F008A"/>
+          <w:sz w:val="19"/>
+          <w:szCs w:val="19"/>
+          <w:highlight w:val="white"/>
+        </w:rPr>
+        <w:t>_STD</w:t>
+      </w:r>
+      <w:r>
+        <w:rPr>
+          <w:rFonts w:ascii="Consolas" w:hAnsi="Consolas" w:cs="Consolas"/>
+          <w:color w:val="000000"/>
+          <w:sz w:val="19"/>
+          <w:szCs w:val="19"/>
+          <w:highlight w:val="white"/>
+        </w:rPr>
+        <w:t xml:space="preserve"> forward&lt;</w:t>
+      </w:r>
+      <w:r>
+        <w:rPr>
+          <w:rFonts w:ascii="Consolas" w:hAnsi="Consolas" w:cs="Consolas"/>
+          <w:color w:val="2B91AF"/>
+          <w:sz w:val="19"/>
+          <w:szCs w:val="19"/>
+          <w:highlight w:val="white"/>
+        </w:rPr>
+        <w:t>_Valty</w:t>
+      </w:r>
+      <w:r>
+        <w:rPr>
+          <w:rFonts w:ascii="Consolas" w:hAnsi="Consolas" w:cs="Consolas"/>
+          <w:color w:val="000000"/>
+          <w:sz w:val="19"/>
+          <w:szCs w:val="19"/>
+          <w:highlight w:val="white"/>
+        </w:rPr>
+        <w:t>&gt;(</w:t>
+      </w:r>
+      <w:r>
+        <w:rPr>
+          <w:rFonts w:ascii="Consolas" w:hAnsi="Consolas" w:cs="Consolas"/>
+          <w:color w:val="808080"/>
+          <w:sz w:val="19"/>
+          <w:szCs w:val="19"/>
+          <w:highlight w:val="white"/>
+        </w:rPr>
+        <w:t>_Val</w:t>
+      </w:r>
+      <w:r>
+        <w:rPr>
+          <w:rFonts w:ascii="Consolas" w:hAnsi="Consolas" w:cs="Consolas"/>
+          <w:color w:val="000000"/>
+          <w:sz w:val="19"/>
+          <w:szCs w:val="19"/>
+          <w:highlight w:val="white"/>
+        </w:rPr>
+        <w:t>)...);</w:t>
+      </w:r>
+    </w:p>
+    <w:p>
+      <w:pPr>
+        <w:autoSpaceDE w:val="0"/>
+        <w:autoSpaceDN w:val="0"/>
+        <w:adjustRightInd w:val="0"/>
+        <w:spacing w:after="0" w:line="240" w:lineRule="auto"/>
+        <w:rPr>
+          <w:rFonts w:ascii="Consolas" w:hAnsi="Consolas" w:cs="Consolas"/>
+          <w:color w:val="000000"/>
+          <w:sz w:val="19"/>
+          <w:szCs w:val="19"/>
+          <w:highlight w:val="white"/>
+        </w:rPr>
+      </w:pPr>
+      <w:r>
+        <w:rPr>
+          <w:rFonts w:ascii="Consolas" w:hAnsi="Consolas" w:cs="Consolas"/>
+          <w:color w:val="000000"/>
+          <w:sz w:val="19"/>
+          <w:szCs w:val="19"/>
+          <w:highlight w:val="white"/>
+        </w:rPr>
+        <w:tab/>
+      </w:r>
+      <w:r>
+        <w:rPr>
+          <w:rFonts w:ascii="Consolas" w:hAnsi="Consolas" w:cs="Consolas"/>
+          <w:color w:val="000000"/>
+          <w:sz w:val="19"/>
+          <w:szCs w:val="19"/>
+          <w:highlight w:val="white"/>
+        </w:rPr>
+        <w:tab/>
+        <w:t>_Incsize(1);</w:t>
+      </w:r>
+    </w:p>
+    <w:p>
+      <w:pPr>
+        <w:autoSpaceDE w:val="0"/>
+        <w:autoSpaceDN w:val="0"/>
+        <w:adjustRightInd w:val="0"/>
+        <w:spacing w:after="0" w:line="240" w:lineRule="auto"/>
+        <w:rPr>
+          <w:rFonts w:ascii="Consolas" w:hAnsi="Consolas" w:cs="Consolas"/>
+          <w:color w:val="000000"/>
+          <w:sz w:val="19"/>
+          <w:szCs w:val="19"/>
+          <w:highlight w:val="white"/>
+        </w:rPr>
+      </w:pPr>
+      <w:r>
+        <w:rPr>
+          <w:rFonts w:ascii="Consolas" w:hAnsi="Consolas" w:cs="Consolas"/>
+          <w:color w:val="000000"/>
+          <w:sz w:val="19"/>
+          <w:szCs w:val="19"/>
+          <w:highlight w:val="white"/>
+        </w:rPr>
+        <w:tab/>
+      </w:r>
+      <w:r>
+        <w:rPr>
+          <w:rFonts w:ascii="Consolas" w:hAnsi="Consolas" w:cs="Consolas"/>
+          <w:color w:val="000000"/>
+          <w:sz w:val="19"/>
+          <w:szCs w:val="19"/>
+          <w:highlight w:val="white"/>
+        </w:rPr>
+        <w:tab/>
+      </w:r>
+      <w:r>
+        <w:rPr>
+          <w:rFonts w:ascii="Consolas" w:hAnsi="Consolas" w:cs="Consolas"/>
+          <w:color w:val="0000FF"/>
+          <w:sz w:val="19"/>
+          <w:szCs w:val="19"/>
+          <w:highlight w:val="white"/>
+        </w:rPr>
+        <w:t>this</w:t>
+      </w:r>
+      <w:r>
+        <w:rPr>
+          <w:rFonts w:ascii="Consolas" w:hAnsi="Consolas" w:cs="Consolas"/>
+          <w:color w:val="000000"/>
+          <w:sz w:val="19"/>
+          <w:szCs w:val="19"/>
+          <w:highlight w:val="white"/>
+        </w:rPr>
+        <w:t>-&gt;_Prevnode(_Pnode) = _Newnode;</w:t>
+      </w:r>
+    </w:p>
+    <w:p>
+      <w:pPr>
+        <w:autoSpaceDE w:val="0"/>
+        <w:autoSpaceDN w:val="0"/>
+        <w:adjustRightInd w:val="0"/>
+        <w:spacing w:after="0" w:line="240" w:lineRule="auto"/>
+        <w:rPr>
+          <w:rFonts w:ascii="Consolas" w:hAnsi="Consolas" w:cs="Consolas"/>
+          <w:color w:val="000000"/>
+          <w:sz w:val="19"/>
+          <w:szCs w:val="19"/>
+          <w:highlight w:val="white"/>
+        </w:rPr>
+      </w:pPr>
+      <w:r>
+        <w:rPr>
+          <w:rFonts w:ascii="Consolas" w:hAnsi="Consolas" w:cs="Consolas"/>
+          <w:color w:val="000000"/>
+          <w:sz w:val="19"/>
+          <w:szCs w:val="19"/>
+          <w:highlight w:val="white"/>
+        </w:rPr>
+        <w:tab/>
+      </w:r>
+      <w:r>
+        <w:rPr>
+          <w:rFonts w:ascii="Consolas" w:hAnsi="Consolas" w:cs="Consolas"/>
+          <w:color w:val="000000"/>
+          <w:sz w:val="19"/>
+          <w:szCs w:val="19"/>
+          <w:highlight w:val="white"/>
+        </w:rPr>
+        <w:tab/>
+      </w:r>
+      <w:r>
+        <w:rPr>
+          <w:rFonts w:ascii="Consolas" w:hAnsi="Consolas" w:cs="Consolas"/>
+          <w:color w:val="0000FF"/>
+          <w:sz w:val="19"/>
+          <w:szCs w:val="19"/>
+          <w:highlight w:val="white"/>
+        </w:rPr>
+        <w:t>this</w:t>
+      </w:r>
+      <w:r>
+        <w:rPr>
+          <w:rFonts w:ascii="Consolas" w:hAnsi="Consolas" w:cs="Consolas"/>
+          <w:color w:val="000000"/>
+          <w:sz w:val="19"/>
+          <w:szCs w:val="19"/>
+          <w:highlight w:val="white"/>
+        </w:rPr>
+        <w:t>-&gt;_Nextnode(</w:t>
+      </w:r>
+      <w:r>
+        <w:rPr>
+          <w:rFonts w:ascii="Consolas" w:hAnsi="Consolas" w:cs="Consolas"/>
+          <w:color w:val="0000FF"/>
+          <w:sz w:val="19"/>
+          <w:szCs w:val="19"/>
+          <w:highlight w:val="white"/>
+        </w:rPr>
+        <w:t>this</w:t>
+      </w:r>
+      <w:r>
+        <w:rPr>
+          <w:rFonts w:ascii="Consolas" w:hAnsi="Consolas" w:cs="Consolas"/>
+          <w:color w:val="000000"/>
+          <w:sz w:val="19"/>
+          <w:szCs w:val="19"/>
+          <w:highlight w:val="white"/>
+        </w:rPr>
+        <w:t>-&gt;_Prevnode(_Newnode)) = _Newnode;</w:t>
+      </w:r>
+    </w:p>
+    <w:p>
+      <w:pPr>
+        <w:rPr>
+          <w:rFonts w:ascii="Consolas" w:hAnsi="Consolas" w:cs="Consolas"/>
+          <w:color w:val="000000"/>
+          <w:sz w:val="19"/>
+          <w:szCs w:val="19"/>
+        </w:rPr>
+      </w:pPr>
+      <w:r>
+        <w:rPr>
+          <w:rFonts w:ascii="Consolas" w:hAnsi="Consolas" w:cs="Consolas"/>
+          <w:color w:val="000000"/>
+          <w:sz w:val="19"/>
+          <w:szCs w:val="19"/>
+          <w:highlight w:val="white"/>
+        </w:rPr>
+        <w:tab/>
+      </w:r>
+      <w:r>
+        <w:rPr>
+          <w:rFonts w:ascii="Consolas" w:hAnsi="Consolas" w:cs="Consolas"/>
+          <w:color w:val="000000"/>
+          <w:sz w:val="19"/>
+          <w:szCs w:val="19"/>
+          <w:highlight w:val="white"/>
+        </w:rPr>
+        <w:tab/>
+        <w:t>}</w:t>
+      </w:r>
+    </w:p>
+    <w:p>
+      <w:r>
+        <w:t>I also found a great way to crash VS debugger by declaring a temporary object and then trying to view the value of the list in the debugger. This causes the debugger to try and access the value that you placed into the list, that no longer exists and BOOM.</w:t>
+      </w:r>
+    </w:p>
+    <w:p>
+      <w:pPr>
+        <w:autoSpaceDE w:val="0"/>
+        <w:autoSpaceDN w:val="0"/>
+        <w:adjustRightInd w:val="0"/>
+        <w:spacing w:after="0" w:line="240" w:lineRule="auto"/>
+        <w:rPr>
+          <w:rFonts w:ascii="Consolas" w:hAnsi="Consolas" w:cs="Consolas"/>
+          <w:color w:val="000000"/>
+          <w:sz w:val="19"/>
+          <w:szCs w:val="19"/>
+          <w:highlight w:val="white"/>
+        </w:rPr>
+      </w:pPr>
+      <w:r>
+        <w:rPr>
+          <w:rFonts w:ascii="Consolas" w:hAnsi="Consolas" w:cs="Consolas"/>
+          <w:color w:val="000000"/>
+          <w:sz w:val="19"/>
+          <w:szCs w:val="19"/>
+          <w:highlight w:val="white"/>
+        </w:rPr>
+        <w:tab/>
+      </w:r>
+      <w:r>
+        <w:rPr>
+          <w:rFonts w:ascii="Consolas" w:hAnsi="Consolas" w:cs="Consolas"/>
+          <w:color w:val="008000"/>
+          <w:sz w:val="19"/>
+          <w:szCs w:val="19"/>
+          <w:highlight w:val="white"/>
+        </w:rPr>
+        <w:t>//insert into the middle of the list</w:t>
+      </w:r>
+    </w:p>
+    <w:p>
+      <w:pPr>
+        <w:autoSpaceDE w:val="0"/>
+        <w:autoSpaceDN w:val="0"/>
+        <w:adjustRightInd w:val="0"/>
+        <w:spacing w:after="0" w:line="240" w:lineRule="auto"/>
+        <w:rPr>
+          <w:rFonts w:ascii="Consolas" w:hAnsi="Consolas" w:cs="Consolas"/>
+          <w:color w:val="000000"/>
+          <w:sz w:val="19"/>
+          <w:szCs w:val="19"/>
+          <w:highlight w:val="white"/>
+        </w:rPr>
+      </w:pPr>
+      <w:r>
+        <w:rPr>
+          <w:rFonts w:ascii="Consolas" w:hAnsi="Consolas" w:cs="Consolas"/>
+          <w:color w:val="000000"/>
+          <w:sz w:val="19"/>
+          <w:szCs w:val="19"/>
+          <w:highlight w:val="white"/>
+        </w:rPr>
+        <w:tab/>
+        <w:t>std::</w:t>
+      </w:r>
+      <w:r>
+        <w:rPr>
+          <w:rFonts w:ascii="Consolas" w:hAnsi="Consolas" w:cs="Consolas"/>
+          <w:color w:val="008B8B"/>
+          <w:sz w:val="19"/>
+          <w:szCs w:val="19"/>
+          <w:highlight w:val="white"/>
+        </w:rPr>
+        <w:t>list</w:t>
+      </w:r>
+      <w:r>
+        <w:rPr>
+          <w:rFonts w:ascii="Consolas" w:hAnsi="Consolas" w:cs="Consolas"/>
+          <w:color w:val="000000"/>
+          <w:sz w:val="19"/>
+          <w:szCs w:val="19"/>
+          <w:highlight w:val="white"/>
+        </w:rPr>
+        <w:t>&lt;</w:t>
+      </w:r>
+      <w:r>
+        <w:rPr>
+          <w:rFonts w:ascii="Consolas" w:hAnsi="Consolas" w:cs="Consolas"/>
+          <w:color w:val="008B8B"/>
+          <w:sz w:val="19"/>
+          <w:szCs w:val="19"/>
+          <w:highlight w:val="white"/>
+        </w:rPr>
+        <w:t>people</w:t>
+      </w:r>
+      <w:r>
+        <w:rPr>
+          <w:rFonts w:ascii="Consolas" w:hAnsi="Consolas" w:cs="Consolas"/>
+          <w:color w:val="000000"/>
+          <w:sz w:val="19"/>
+          <w:szCs w:val="19"/>
+          <w:highlight w:val="white"/>
+        </w:rPr>
+        <w:t>&gt;::</w:t>
+      </w:r>
+      <w:r>
+        <w:rPr>
+          <w:rFonts w:ascii="Consolas" w:hAnsi="Consolas" w:cs="Consolas"/>
+          <w:color w:val="008B8B"/>
+          <w:sz w:val="19"/>
+          <w:szCs w:val="19"/>
+          <w:highlight w:val="white"/>
+        </w:rPr>
+        <w:t>iterator</w:t>
+      </w:r>
+      <w:r>
+        <w:rPr>
+          <w:rFonts w:ascii="Consolas" w:hAnsi="Consolas" w:cs="Consolas"/>
+          <w:color w:val="000000"/>
+          <w:sz w:val="19"/>
+          <w:szCs w:val="19"/>
+          <w:highlight w:val="white"/>
+        </w:rPr>
+        <w:t xml:space="preserve"> stlListIterator = stlList-&gt;begin();</w:t>
+      </w:r>
+    </w:p>
+    <w:p>
+      <w:pPr>
+        <w:autoSpaceDE w:val="0"/>
+        <w:autoSpaceDN w:val="0"/>
+        <w:adjustRightInd w:val="0"/>
+        <w:spacing w:after="0" w:line="240" w:lineRule="auto"/>
+        <w:rPr>
+          <w:rFonts w:ascii="Consolas" w:hAnsi="Consolas" w:cs="Consolas"/>
+          <w:color w:val="000000"/>
+          <w:sz w:val="19"/>
+          <w:szCs w:val="19"/>
+          <w:highlight w:val="white"/>
+        </w:rPr>
+      </w:pPr>
+      <w:r>
+        <w:rPr>
+          <w:rFonts w:ascii="Consolas" w:hAnsi="Consolas" w:cs="Consolas"/>
+          <w:color w:val="000000"/>
+          <w:sz w:val="19"/>
+          <w:szCs w:val="19"/>
+          <w:highlight w:val="white"/>
+        </w:rPr>
+        <w:tab/>
+      </w:r>
+      <w:r>
+        <w:rPr>
+          <w:rFonts w:ascii="Consolas" w:hAnsi="Consolas" w:cs="Consolas"/>
+          <w:color w:val="0000FF"/>
+          <w:sz w:val="19"/>
+          <w:szCs w:val="19"/>
+          <w:highlight w:val="white"/>
+        </w:rPr>
+        <w:t>while</w:t>
+      </w:r>
+      <w:r>
+        <w:rPr>
+          <w:rFonts w:ascii="Consolas" w:hAnsi="Consolas" w:cs="Consolas"/>
+          <w:color w:val="000000"/>
+          <w:sz w:val="19"/>
+          <w:szCs w:val="19"/>
+          <w:highlight w:val="white"/>
+        </w:rPr>
+        <w:t xml:space="preserve"> (stlListIterator</w:t>
+      </w:r>
+      <w:r>
+        <w:rPr>
+          <w:rFonts w:ascii="Consolas" w:hAnsi="Consolas" w:cs="Consolas"/>
+          <w:color w:val="008B8B"/>
+          <w:sz w:val="19"/>
+          <w:szCs w:val="19"/>
+          <w:highlight w:val="white"/>
+        </w:rPr>
+        <w:t>-&gt;</w:t>
+      </w:r>
+      <w:r>
+        <w:rPr>
+          <w:rFonts w:ascii="Consolas" w:hAnsi="Consolas" w:cs="Consolas"/>
+          <w:color w:val="8B0000"/>
+          <w:sz w:val="19"/>
+          <w:szCs w:val="19"/>
+          <w:highlight w:val="white"/>
+        </w:rPr>
+        <w:t>name</w:t>
+      </w:r>
+      <w:r>
+        <w:rPr>
+          <w:rFonts w:ascii="Consolas" w:hAnsi="Consolas" w:cs="Consolas"/>
+          <w:color w:val="000000"/>
+          <w:sz w:val="19"/>
+          <w:szCs w:val="19"/>
+          <w:highlight w:val="white"/>
+        </w:rPr>
+        <w:t xml:space="preserve"> </w:t>
+      </w:r>
+      <w:r>
+        <w:rPr>
+          <w:rFonts w:ascii="Consolas" w:hAnsi="Consolas" w:cs="Consolas"/>
+          <w:color w:val="008B8B"/>
+          <w:sz w:val="19"/>
+          <w:szCs w:val="19"/>
+          <w:highlight w:val="white"/>
+        </w:rPr>
+        <w:t>!=</w:t>
+      </w:r>
+      <w:r>
+        <w:rPr>
+          <w:rFonts w:ascii="Consolas" w:hAnsi="Consolas" w:cs="Consolas"/>
+          <w:color w:val="000000"/>
+          <w:sz w:val="19"/>
+          <w:szCs w:val="19"/>
+          <w:highlight w:val="white"/>
+        </w:rPr>
+        <w:t xml:space="preserve"> </w:t>
+      </w:r>
+      <w:r>
+        <w:rPr>
+          <w:rFonts w:ascii="Consolas" w:hAnsi="Consolas" w:cs="Consolas"/>
+          <w:color w:val="A31515"/>
+          <w:sz w:val="19"/>
+          <w:szCs w:val="19"/>
+          <w:highlight w:val="white"/>
+        </w:rPr>
+        <w:t>"Jim"</w:t>
+      </w:r>
+      <w:r>
+        <w:rPr>
+          <w:rFonts w:ascii="Consolas" w:hAnsi="Consolas" w:cs="Consolas"/>
+          <w:color w:val="000000"/>
+          <w:sz w:val="19"/>
+          <w:szCs w:val="19"/>
+          <w:highlight w:val="white"/>
+        </w:rPr>
+        <w:t>)</w:t>
+      </w:r>
+    </w:p>
+    <w:p>
+      <w:pPr>
+        <w:autoSpaceDE w:val="0"/>
+        <w:autoSpaceDN w:val="0"/>
+        <w:adjustRightInd w:val="0"/>
+        <w:spacing w:after="0" w:line="240" w:lineRule="auto"/>
+        <w:rPr>
+          <w:rFonts w:ascii="Consolas" w:hAnsi="Consolas" w:cs="Consolas"/>
+          <w:color w:val="000000"/>
+          <w:sz w:val="19"/>
+          <w:szCs w:val="19"/>
+          <w:highlight w:val="white"/>
+        </w:rPr>
+      </w:pPr>
+      <w:r>
+        <w:rPr>
+          <w:rFonts w:ascii="Consolas" w:hAnsi="Consolas" w:cs="Consolas"/>
+          <w:color w:val="000000"/>
+          <w:sz w:val="19"/>
+          <w:szCs w:val="19"/>
+          <w:highlight w:val="white"/>
+        </w:rPr>
+        <w:tab/>
+        <w:t>{</w:t>
+      </w:r>
+    </w:p>
+    <w:p>
+      <w:pPr>
+        <w:autoSpaceDE w:val="0"/>
+        <w:autoSpaceDN w:val="0"/>
+        <w:adjustRightInd w:val="0"/>
+        <w:spacing w:after="0" w:line="240" w:lineRule="auto"/>
+        <w:rPr>
+          <w:rFonts w:ascii="Consolas" w:hAnsi="Consolas" w:cs="Consolas"/>
+          <w:color w:val="000000"/>
+          <w:sz w:val="19"/>
+          <w:szCs w:val="19"/>
+          <w:highlight w:val="white"/>
+        </w:rPr>
+      </w:pPr>
+      <w:r>
+        <w:rPr>
+          <w:rFonts w:ascii="Consolas" w:hAnsi="Consolas" w:cs="Consolas"/>
+          <w:color w:val="000000"/>
+          <w:sz w:val="19"/>
+          <w:szCs w:val="19"/>
+          <w:highlight w:val="white"/>
+        </w:rPr>
+        <w:tab/>
+      </w:r>
+      <w:r>
+        <w:rPr>
+          <w:rFonts w:ascii="Consolas" w:hAnsi="Consolas" w:cs="Consolas"/>
+          <w:color w:val="000000"/>
+          <w:sz w:val="19"/>
+          <w:szCs w:val="19"/>
+          <w:highlight w:val="white"/>
+        </w:rPr>
+        <w:tab/>
+      </w:r>
+      <w:r>
+        <w:rPr>
+          <w:rFonts w:ascii="Consolas" w:hAnsi="Consolas" w:cs="Consolas"/>
+          <w:color w:val="008B8B"/>
+          <w:sz w:val="19"/>
+          <w:szCs w:val="19"/>
+          <w:highlight w:val="white"/>
+        </w:rPr>
+        <w:t>++</w:t>
+      </w:r>
+      <w:r>
+        <w:rPr>
+          <w:rFonts w:ascii="Consolas" w:hAnsi="Consolas" w:cs="Consolas"/>
+          <w:color w:val="000000"/>
+          <w:sz w:val="19"/>
+          <w:szCs w:val="19"/>
+          <w:highlight w:val="white"/>
+        </w:rPr>
+        <w:t>stlListIterator;</w:t>
+      </w:r>
+    </w:p>
+    <w:p>
+      <w:pPr>
+        <w:autoSpaceDE w:val="0"/>
+        <w:autoSpaceDN w:val="0"/>
+        <w:adjustRightInd w:val="0"/>
+        <w:spacing w:after="0" w:line="240" w:lineRule="auto"/>
+        <w:rPr>
+          <w:rFonts w:ascii="Consolas" w:hAnsi="Consolas" w:cs="Consolas"/>
+          <w:color w:val="000000"/>
+          <w:sz w:val="19"/>
+          <w:szCs w:val="19"/>
+          <w:highlight w:val="white"/>
+        </w:rPr>
+      </w:pPr>
+      <w:r>
+        <w:rPr>
+          <w:rFonts w:ascii="Consolas" w:hAnsi="Consolas" w:cs="Consolas"/>
+          <w:color w:val="000000"/>
+          <w:sz w:val="19"/>
+          <w:szCs w:val="19"/>
+          <w:highlight w:val="white"/>
+        </w:rPr>
+        <w:tab/>
+        <w:t>}</w:t>
+      </w:r>
+    </w:p>
+    <w:p>
+      <w:pPr>
+        <w:rPr>
+          <w:rFonts w:ascii="Consolas" w:hAnsi="Consolas" w:cs="Consolas"/>
+          <w:color w:val="000000"/>
+          <w:sz w:val="19"/>
+          <w:szCs w:val="19"/>
+        </w:rPr>
+      </w:pPr>
+      <w:r>
+        <w:rPr>
+          <w:rFonts w:ascii="Consolas" w:hAnsi="Consolas" w:cs="Consolas"/>
+          <w:color w:val="000000"/>
+          <w:sz w:val="19"/>
+          <w:szCs w:val="19"/>
+          <w:highlight w:val="white"/>
+        </w:rPr>
+        <w:tab/>
+        <w:t xml:space="preserve">stlList-&gt;insert(stlListIterator, </w:t>
+      </w:r>
+      <w:r>
+        <w:rPr>
+          <w:rFonts w:ascii="Consolas" w:hAnsi="Consolas" w:cs="Consolas"/>
+          <w:color w:val="008B8B"/>
+          <w:sz w:val="19"/>
+          <w:szCs w:val="19"/>
+          <w:highlight w:val="white"/>
+        </w:rPr>
+        <w:t>people(</w:t>
+      </w:r>
+      <w:r>
+        <w:rPr>
+          <w:rFonts w:ascii="Consolas" w:hAnsi="Consolas" w:cs="Consolas"/>
+          <w:color w:val="A31515"/>
+          <w:sz w:val="19"/>
+          <w:szCs w:val="19"/>
+          <w:highlight w:val="white"/>
+        </w:rPr>
+        <w:t>"leeroy"</w:t>
+      </w:r>
+      <w:r>
+        <w:rPr>
+          <w:rFonts w:ascii="Consolas" w:hAnsi="Consolas" w:cs="Consolas"/>
+          <w:color w:val="008B8B"/>
+          <w:sz w:val="19"/>
+          <w:szCs w:val="19"/>
+          <w:highlight w:val="white"/>
+        </w:rPr>
+        <w:t>)</w:t>
+      </w:r>
+      <w:r>
+        <w:rPr>
+          <w:rFonts w:ascii="Consolas" w:hAnsi="Consolas" w:cs="Consolas"/>
+          <w:color w:val="000000"/>
+          <w:sz w:val="19"/>
+          <w:szCs w:val="19"/>
+          <w:highlight w:val="white"/>
+        </w:rPr>
+        <w:t>);</w:t>
+      </w:r>
+    </w:p>
+    <w:p>
+      <w:r>
+        <w:t>H</w:t>
+      </w:r>
+      <w:r>
+        <w:t xml:space="preserve">ere is the result of the insert statement, it </w:t>
+      </w:r>
+      <w:r>
+        <w:t>actually proves</w:t>
+      </w:r>
+      <w:r>
+        <w:t xml:space="preserve"> that the value is in fact inserted </w:t>
+      </w:r>
+      <w:r>
+        <w:t>before</w:t>
+      </w:r>
+      <w:r>
+        <w:t xml:space="preserve"> </w:t>
+      </w:r>
+      <w:r>
+        <w:t>the iterator</w:t>
+      </w:r>
+      <w:r>
+        <w:t xml:space="preserve">. _where describes the iterator value for the insert, and leeroy is inserted </w:t>
+      </w:r>
+      <w:r>
+        <w:t>before jim, with the head pointing to Antuane.</w:t>
+      </w:r>
+    </w:p>
+    <w:p>
+      <w:r>
+        <w:rPr>
+          <w:noProof/>
+        </w:rPr>
+        <w:lastRenderedPageBreak/>
+        <w:drawing>
+          <wp:inline distT="0" distB="0" distL="0" distR="0" wp14:anchorId="040146E6" wp14:editId="37DE62E1">
+            <wp:extent cx="5943600" cy="1508125"/>
+            <wp:effectExtent l="0" t="0" r="0" b="0"/>
+            <wp:docPr id="1" name="Picture 1"/>
+            <wp:cNvGraphicFramePr>
+              <a:graphicFrameLocks xmlns:a="http://schemas.openxmlformats.org/drawingml/2006/main" noChangeAspect="1"/>
+            </wp:cNvGraphicFramePr>
+            <a:graphic xmlns:a="http://schemas.openxmlformats.org/drawingml/2006/main">
+              <a:graphicData uri="http://schemas.openxmlformats.org/drawingml/2006/picture">
+                <pic:pic xmlns:pic="http://schemas.openxmlformats.org/drawingml/2006/picture">
+                  <pic:nvPicPr>
+                    <pic:cNvPr id="1" name=""/>
+                    <pic:cNvPicPr/>
+                  </pic:nvPicPr>
+                  <pic:blipFill>
+                    <a:blip r:embed="rId7"/>
+                    <a:stretch>
+                      <a:fillRect/>
+                    </a:stretch>
+                  </pic:blipFill>
+                  <pic:spPr>
+                    <a:xfrm>
+                      <a:off x="0" y="0"/>
+                      <a:ext cx="5943600" cy="1508125"/>
+                    </a:xfrm>
+                    <a:prstGeom prst="rect">
+                      <a:avLst/>
+                    </a:prstGeom>
+                  </pic:spPr>
+                </pic:pic>
+              </a:graphicData>
+            </a:graphic>
+          </wp:inline>
+        </w:drawing>
+      </w:r>
+    </w:p>
+    <w:p>
+      <w:r>
+        <w:t>This is supported by discussions in the stl insert here as well</w:t>
+      </w:r>
+    </w:p>
+    <w:p>
+      <w:hyperlink r:id="rId8" w:history="1">
+        <w:r>
+          <w:rPr>
+            <w:rStyle w:val="Hyperlink"/>
+          </w:rPr>
+          <w:t>http://www.cplusplus.com/reference/list/list/insert/</w:t>
+        </w:r>
+      </w:hyperlink>
+    </w:p>
+    <w:p>
+      <w:pPr>
+        <w:pStyle w:val="Heading2"/>
+      </w:pPr>
+      <w:r>
+        <w:t>DRY Principle</w:t>
+      </w:r>
+    </w:p>
+    <w:p>
+      <w:bookmarkStart w:id="0" w:name="_GoBack"/>
+      <w:bookmarkEnd w:id="0"/>
+    </w:p>
     <w:sectPr>
       <w:pgSz w:w="12240" w:h="15840"/>
       <w:pgMar w:top="1440" w:right="1440" w:bottom="1440" w:left="1440" w:header="720" w:footer="720" w:gutter="0"/>
@@ -313,6 +1716,7 @@
     <w:lsdException w:name="HTML Sample" w:semiHidden="1" w:unhideWhenUsed="1"/>
     <w:lsdException w:name="HTML Typewriter" w:semiHidden="1" w:unhideWhenUsed="1"/>
     <w:lsdException w:name="HTML Variable" w:semiHidden="1" w:unhideWhenUsed="1"/>
+    <w:lsdException w:name="Normal Table" w:semiHidden="1" w:unhideWhenUsed="1"/>
     <w:lsdException w:name="annotation subject" w:semiHidden="1" w:unhideWhenUsed="1"/>
     <w:lsdException w:name="No List" w:semiHidden="1" w:unhideWhenUsed="1"/>
     <w:lsdException w:name="Outline List 1" w:semiHidden="1" w:unhideWhenUsed="1"/>
@@ -359,8 +1763,10 @@
     <w:lsdException w:name="Table Subtle 2" w:semiHidden="1" w:unhideWhenUsed="1"/>
     <w:lsdException w:name="Table Web 1" w:semiHidden="1" w:unhideWhenUsed="1"/>
     <w:lsdException w:name="Table Web 2" w:semiHidden="1" w:unhideWhenUsed="1"/>
+    <w:lsdException w:name="Table Web 3" w:semiHidden="1" w:unhideWhenUsed="1"/>
     <w:lsdException w:name="Balloon Text" w:semiHidden="1" w:unhideWhenUsed="1"/>
     <w:lsdException w:name="Table Grid" w:uiPriority="39"/>
+    <w:lsdException w:name="Table Theme" w:semiHidden="1" w:unhideWhenUsed="1"/>
     <w:lsdException w:name="Placeholder Text" w:semiHidden="1"/>
     <w:lsdException w:name="No Spacing" w:uiPriority="1" w:qFormat="1"/>
     <w:lsdException w:name="Light Shading" w:uiPriority="60"/>

</xml_diff>

<commit_message>
Removed all cosnt_cast calls and replaced with appropriate uses of list functions and iterators.
</commit_message>
<xml_diff>
--- a/README myList.docx
+++ b/README myList.docx
@@ -35,7 +35,16 @@
     </w:p>
     <w:p>
       <w:r>
-        <w:t>I want to mention that I developed a lot of these functions by declaring an stl list and inspecting its behavior. FO the most part I did not look at the underlying code however to avoid the tendency to straight copy it. I do however copy their form, as that was part of the exercise, to produce my own container that functioned as an stl list.</w:t>
+        <w:t>I want to mention that I developed a lot of these functions by declaring an stl list and inspecting its behavior. FO the most part I did not look at the underlying code however to avoid the tendency to straight cop</w:t>
+      </w:r>
+      <w:r>
+        <w:t>y it. I do however copy their fo</w:t>
+      </w:r>
+      <w:r>
+        <w:t>rm, as that was part of the exercise, to produce my own container that functioned as an stl list.</w:t>
+      </w:r>
+      <w:r>
+        <w:t xml:space="preserve"> I looked at both MS visual c++ and the gcc g++ source.</w:t>
       </w:r>
     </w:p>
     <w:p>
@@ -48,7 +57,30 @@
     </w:p>
     <w:p>
       <w:r>
-        <w:t>This allows me to not template the iterator portions of my nodes! Cool! Imagine the fractions of kb this will save! It saves space because the iterator code will not be regenerated for each type that utilizes it.</w:t>
+        <w:t xml:space="preserve">This allows me to not template </w:t>
+      </w:r>
+      <w:r>
+        <w:t xml:space="preserve">some of </w:t>
+      </w:r>
+      <w:r>
+        <w:t xml:space="preserve">the </w:t>
+      </w:r>
+      <w:r>
+        <w:t xml:space="preserve">node and node </w:t>
+      </w:r>
+      <w:r>
+        <w:t xml:space="preserve">iterator portions of my nodes! Cool! Imagine the fractions of kb this will save! It saves space because the iterator code will not be regenerated for each </w:t>
+      </w:r>
+      <w:r>
+        <w:t>template</w:t>
+      </w:r>
+      <w:r>
+        <w:t xml:space="preserve"> that utilizes it.</w:t>
+      </w:r>
+    </w:p>
+    <w:p>
+      <w:r>
+        <w:t>Basic node and basic node iterator only know about one thing, the next thing. Within the List class I “upcast” the basic node to reveal the templated item field. This pushes all of the knowledge about item into list node and out of basic node so a template is not needed.</w:t>
       </w:r>
     </w:p>
     <w:p>
@@ -66,11 +98,67 @@
       <w:r>
         <w:t>terator</w:t>
       </w:r>
-    </w:p>
-    <w:p>
-      <w:r>
-        <w:t>The iterator proved to be somewhat challenging, certainly more so than I expected. I was repeatedly faced with issues that arose form primarily mis-declarations of the constructor and improper use of constructor chaining.</w:t>
-      </w:r>
+      <w:r>
+        <w:t xml:space="preserve"> and Node as part of the List class</w:t>
+      </w:r>
+    </w:p>
+    <w:p>
+      <w:r>
+        <w:t>The iterator proved to be challenging, certainly more so than I expected. I was repeatedly faced with issues that arose form primarily mis-declarations of the constructor and improper use of constructor chaining.</w:t>
+      </w:r>
+    </w:p>
+    <w:p>
+      <w:r>
+        <w:t>I had also originally declared Node as a separate class but this caused issues when trying to access the Node pointers form within list so I pushed it into list.</w:t>
+      </w:r>
+    </w:p>
+    <w:p>
+      <w:pPr>
+        <w:pStyle w:val="Heading2"/>
+      </w:pPr>
+      <w:r>
+        <w:t>“Belt Buckle” versus NULL</w:t>
+      </w:r>
+    </w:p>
+    <w:p/>
+    <w:p>
+      <w:pPr>
+        <w:pStyle w:val="Heading2"/>
+      </w:pPr>
+      <w:r>
+        <w:t>Setting head through iterators and passing by reference</w:t>
+      </w:r>
+    </w:p>
+    <w:p>
+      <w:r>
+        <w:t>Problems with insert</w:t>
+      </w:r>
+    </w:p>
+    <w:p>
+      <w:r>
+        <w:t>Wanted to do it with one line of code instead of detect head</w:t>
+      </w:r>
+    </w:p>
+    <w:p>
+      <w:r>
+        <w:lastRenderedPageBreak/>
+        <w:t>Was not updating the ACTUAL head pointer</w:t>
+      </w:r>
+    </w:p>
+    <w:p>
+      <w:pPr>
+        <w:pStyle w:val="Heading2"/>
+      </w:pPr>
+      <w:r>
+        <w:t>Const-ness</w:t>
+      </w:r>
+    </w:p>
+    <w:p>
+      <w:r>
+        <w:t>You can only invoke functions declared as const on const members of that class. It took me forever to figure this out when fixing the operator=(const&amp; target) to actually use a const reference. In my previous submission I had forced my way around this with a const_cast. Now I know how to do it properly!</w:t>
+      </w:r>
+      <w:bookmarkStart w:id="0" w:name="_GoBack"/>
+      <w:bookmarkEnd w:id="0"/>
     </w:p>
     <w:p>
       <w:pPr>
@@ -131,7 +219,6 @@
         </w:rPr>
       </w:pPr>
       <w:r>
-        <w:lastRenderedPageBreak/>
         <w:t>“</w:t>
       </w:r>
       <w:r>
@@ -439,6 +526,7 @@
           <w:szCs w:val="19"/>
           <w:highlight w:val="white"/>
         </w:rPr>
+        <w:lastRenderedPageBreak/>
         <w:tab/>
       </w:r>
       <w:r>
@@ -1518,7 +1606,6 @@
         <w:rPr>
           <w:noProof/>
         </w:rPr>
-        <w:lastRenderedPageBreak/>
         <w:drawing>
           <wp:inline distT="0" distB="0" distL="0" distR="0" wp14:anchorId="040146E6" wp14:editId="37DE62E1">
             <wp:extent cx="5943600" cy="1508125"/>
@@ -1578,10 +1665,62 @@
       <w:r>
         <w:t>DRY Principle</w:t>
       </w:r>
-    </w:p>
-    <w:p>
-      <w:bookmarkStart w:id="0" w:name="_GoBack"/>
-      <w:bookmarkEnd w:id="0"/>
+      <w:r>
+        <w:t xml:space="preserve"> and Constructor Delegation</w:t>
+      </w:r>
+    </w:p>
+    <w:p>
+      <w:r>
+        <w:t>Don’t Repeat Yourself. I saw this primarily applied to constructor delegation WRT c++. Use as little code as possible, and chain them all together so that</w:t>
+      </w:r>
+      <w:r>
+        <w:t xml:space="preserve"> one calls the other. Then shar</w:t>
+      </w:r>
+      <w:r>
+        <w:t>e</w:t>
+      </w:r>
+      <w:r>
+        <w:t xml:space="preserve"> </w:t>
+      </w:r>
+      <w:r>
+        <w:t>that code with the copy constructor, and the assignment operator if possible.</w:t>
+      </w:r>
+    </w:p>
+    <w:p>
+      <w:r>
+        <w:t>The acronym I found here:</w:t>
+      </w:r>
+    </w:p>
+    <w:p>
+      <w:hyperlink r:id="rId9" w:history="1">
+        <w:r>
+          <w:rPr>
+            <w:rStyle w:val="Hyperlink"/>
+          </w:rPr>
+          <w:t>http://www.thundernet.com/alanpartis/articles/constructor_chain.shtml</w:t>
+        </w:r>
+      </w:hyperlink>
+    </w:p>
+    <w:p>
+      <w:r>
+        <w:t>But it appears to be common:</w:t>
+      </w:r>
+    </w:p>
+    <w:p>
+      <w:hyperlink r:id="rId10" w:history="1">
+        <w:r>
+          <w:rPr>
+            <w:rStyle w:val="Hyperlink"/>
+          </w:rPr>
+          <w:t>https://en.wikipedia.org/wiki/Don%27t_repeat_yourself</w:t>
+        </w:r>
+      </w:hyperlink>
+    </w:p>
+    <w:p>
+      <w:r>
+        <w:lastRenderedPageBreak/>
+        <w:t>I used it with constructor delegation which your list code for this assignment introduced (sneakily). It is worth noting that this is new to c++11 so understanding what it is we are saving ourselves form typing is still important. Delegation allows you to not repeat constructor code to initialize arguments with default values by delegating “lesser” constructors to perform that work in the signature.</w:t>
+      </w:r>
     </w:p>
     <w:sectPr>
       <w:pgSz w:w="12240" w:h="15840"/>

</xml_diff>